<commit_message>
Nuevas soluciones a ejercicios
</commit_message>
<xml_diff>
--- a/Semana1/Ejercicio_Semanal/Ruleta.docx
+++ b/Semana1/Ejercicio_Semanal/Ruleta.docx
@@ -331,8 +331,6 @@
             </w:r>
           </w:p>
         </w:tc>
-        <w:bookmarkStart w:id="0" w:name="_GoBack"/>
-        <w:bookmarkEnd w:id="0"/>
       </w:tr>
       <w:tr>
         <w:tc>
@@ -1422,114 +1420,12 @@
     <w:p>
       <w:pPr>
         <w:rPr>
-          <w:rFonts w:ascii="JetBrains Mono" w:hAnsi="JetBrains Mono" w:cs="JetBrains Mono"/>
-          <w:color w:val="000000"/>
-          <w:sz w:val="18"/>
-          <w:szCs w:val="20"/>
-        </w:rPr>
-      </w:pPr>
-    </w:p>
-    <w:p>
-      <w:pPr>
-        <w:rPr>
-          <w:rFonts w:ascii="JetBrains Mono" w:hAnsi="JetBrains Mono" w:cs="JetBrains Mono"/>
-          <w:color w:val="000000"/>
-          <w:sz w:val="18"/>
-          <w:szCs w:val="20"/>
-        </w:rPr>
-      </w:pPr>
-      <w:proofErr w:type="spellStart"/>
-      <w:proofErr w:type="gramStart"/>
-      <w:r>
-        <w:rPr>
-          <w:rFonts w:ascii="JetBrains Mono" w:hAnsi="JetBrains Mono" w:cs="JetBrains Mono"/>
-          <w:color w:val="000000"/>
-          <w:sz w:val="18"/>
-          <w:szCs w:val="20"/>
-        </w:rPr>
-        <w:t>string</w:t>
-      </w:r>
-      <w:proofErr w:type="spellEnd"/>
-      <w:proofErr w:type="gramEnd"/>
-      <w:r>
-        <w:rPr>
-          <w:rFonts w:ascii="JetBrains Mono" w:hAnsi="JetBrains Mono" w:cs="JetBrains Mono"/>
-          <w:color w:val="000000"/>
-          <w:sz w:val="18"/>
-          <w:szCs w:val="20"/>
-        </w:rPr>
-        <w:t xml:space="preserve"> Colores[37] {“Verde”, “Rojo”, “Negro”….};</w:t>
-      </w:r>
-    </w:p>
-    <w:p>
-      <w:pPr>
-        <w:rPr>
           <w:sz w:val="20"/>
           <w:u w:val="single"/>
         </w:rPr>
       </w:pPr>
-      <w:proofErr w:type="spellStart"/>
-      <w:proofErr w:type="gramStart"/>
-      <w:r>
-        <w:rPr>
-          <w:rFonts w:ascii="JetBrains Mono" w:hAnsi="JetBrains Mono" w:cs="JetBrains Mono"/>
-          <w:color w:val="000000"/>
-          <w:sz w:val="18"/>
-          <w:szCs w:val="20"/>
-        </w:rPr>
-        <w:t>unsigned</w:t>
-      </w:r>
-      <w:proofErr w:type="spellEnd"/>
-      <w:proofErr w:type="gramEnd"/>
-      <w:r>
-        <w:rPr>
-          <w:rFonts w:ascii="JetBrains Mono" w:hAnsi="JetBrains Mono" w:cs="JetBrains Mono"/>
-          <w:color w:val="000000"/>
-          <w:sz w:val="18"/>
-          <w:szCs w:val="20"/>
-        </w:rPr>
-        <w:t xml:space="preserve"> </w:t>
-      </w:r>
-      <w:proofErr w:type="spellStart"/>
-      <w:r>
-        <w:rPr>
-          <w:rFonts w:ascii="JetBrains Mono" w:hAnsi="JetBrains Mono" w:cs="JetBrains Mono"/>
-          <w:color w:val="000000"/>
-          <w:sz w:val="18"/>
-          <w:szCs w:val="20"/>
-        </w:rPr>
-        <w:t>int</w:t>
-      </w:r>
-      <w:proofErr w:type="spellEnd"/>
-      <w:r>
-        <w:rPr>
-          <w:rFonts w:ascii="JetBrains Mono" w:hAnsi="JetBrains Mono" w:cs="JetBrains Mono"/>
-          <w:color w:val="000000"/>
-          <w:sz w:val="18"/>
-          <w:szCs w:val="20"/>
-        </w:rPr>
-        <w:t xml:space="preserve"> </w:t>
-      </w:r>
-      <w:proofErr w:type="spellStart"/>
-      <w:r>
-        <w:rPr>
-          <w:rFonts w:ascii="JetBrains Mono" w:hAnsi="JetBrains Mono" w:cs="JetBrains Mono"/>
-          <w:color w:val="000000"/>
-          <w:sz w:val="18"/>
-          <w:szCs w:val="20"/>
-        </w:rPr>
-        <w:t>numerosRuleta</w:t>
-      </w:r>
-      <w:proofErr w:type="spellEnd"/>
-      <w:r>
-        <w:rPr>
-          <w:rFonts w:ascii="JetBrains Mono" w:hAnsi="JetBrains Mono" w:cs="JetBrains Mono"/>
-          <w:color w:val="000000"/>
-          <w:sz w:val="18"/>
-          <w:szCs w:val="20"/>
-        </w:rPr>
-        <w:t>[37] {0,32,15,19..}</w:t>
-      </w:r>
+      <w:bookmarkStart w:id="0" w:name="_GoBack"/>
+      <w:bookmarkEnd w:id="0"/>
     </w:p>
     <w:sectPr>
       <w:pgSz w:w="11906" w:h="16838"/>

</xml_diff>